<commit_message>
more updates and reorganizing
</commit_message>
<xml_diff>
--- a/files/NeuroDOT_Pipeline_Instructions.docx
+++ b/files/NeuroDOT_Pipeline_Instructions.docx
@@ -63,31 +63,7 @@
           <w:sz w:val="22"/>
           <w:szCs w:val="22"/>
         </w:rPr>
-        <w:t>17</w:t>
-      </w:r>
-      <w:r>
-        <w:rPr>
-          <w:rFonts w:ascii="Arial" w:hAnsi="Arial" w:cs="Arial"/>
-          <w:sz w:val="22"/>
-          <w:szCs w:val="22"/>
-        </w:rPr>
-        <w:t xml:space="preserve"> </w:t>
-      </w:r>
-      <w:r>
-        <w:rPr>
-          <w:rFonts w:ascii="Arial" w:hAnsi="Arial" w:cs="Arial"/>
-          <w:sz w:val="22"/>
-          <w:szCs w:val="22"/>
-        </w:rPr>
-        <w:t>December</w:t>
-      </w:r>
-      <w:r>
-        <w:rPr>
-          <w:rFonts w:ascii="Arial" w:hAnsi="Arial" w:cs="Arial"/>
-          <w:sz w:val="22"/>
-          <w:szCs w:val="22"/>
-        </w:rPr>
-        <w:t xml:space="preserve"> 2019</w:t>
+        <w:t>22 May 2020</w:t>
       </w:r>
     </w:p>
     <w:p>
@@ -144,6 +120,8 @@
         </w:rPr>
         <w:t>Rotation</w:t>
       </w:r>
+      <w:bookmarkStart w:id="2" w:name="_GoBack"/>
+      <w:bookmarkEnd w:id="2"/>
     </w:p>
     <w:p>
       <w:pPr>
@@ -384,8 +362,8 @@
           <w:szCs w:val="22"/>
         </w:rPr>
       </w:pPr>
-      <w:bookmarkStart w:id="2" w:name="segmentation"/>
-      <w:bookmarkEnd w:id="2"/>
+      <w:bookmarkStart w:id="3" w:name="segmentation"/>
+      <w:bookmarkEnd w:id="3"/>
       <w:r>
         <w:rPr>
           <w:rFonts w:ascii="Arial" w:hAnsi="Arial" w:cs="Arial"/>
@@ -982,8 +960,8 @@
           <w:szCs w:val="22"/>
         </w:rPr>
       </w:pPr>
-      <w:bookmarkStart w:id="3" w:name="photon-migration-simulation-preparation"/>
-      <w:bookmarkEnd w:id="3"/>
+      <w:bookmarkStart w:id="4" w:name="photon-migration-simulation-preparation"/>
+      <w:bookmarkEnd w:id="4"/>
       <w:r>
         <w:rPr>
           <w:rFonts w:ascii="Arial" w:hAnsi="Arial" w:cs="Arial"/>
@@ -1038,8 +1016,8 @@
           <w:szCs w:val="22"/>
         </w:rPr>
       </w:pPr>
-      <w:bookmarkStart w:id="4" w:name="individual-anatomy"/>
-      <w:bookmarkEnd w:id="4"/>
+      <w:bookmarkStart w:id="5" w:name="individual-anatomy"/>
+      <w:bookmarkEnd w:id="5"/>
       <w:r>
         <w:rPr>
           <w:rFonts w:ascii="Arial" w:hAnsi="Arial" w:cs="Arial"/>
@@ -1422,8 +1400,8 @@
           <w:szCs w:val="22"/>
         </w:rPr>
       </w:pPr>
-      <w:bookmarkStart w:id="5" w:name="move-files"/>
-      <w:bookmarkEnd w:id="5"/>
+      <w:bookmarkStart w:id="6" w:name="move-files"/>
+      <w:bookmarkEnd w:id="6"/>
       <w:r>
         <w:rPr>
           <w:rFonts w:ascii="Arial" w:hAnsi="Arial" w:cs="Arial"/>
@@ -1633,8 +1611,8 @@
           <w:szCs w:val="22"/>
         </w:rPr>
       </w:pPr>
-      <w:bookmarkStart w:id="6" w:name="set-up-probes"/>
-      <w:bookmarkEnd w:id="6"/>
+      <w:bookmarkStart w:id="7" w:name="set-up-probes"/>
+      <w:bookmarkEnd w:id="7"/>
       <w:r>
         <w:rPr>
           <w:rFonts w:ascii="Arial" w:hAnsi="Arial" w:cs="Arial"/>
@@ -2065,8 +2043,8 @@
           <w:szCs w:val="22"/>
         </w:rPr>
       </w:pPr>
-      <w:bookmarkStart w:id="7" w:name="running-mcs"/>
-      <w:bookmarkEnd w:id="7"/>
+      <w:bookmarkStart w:id="8" w:name="running-mcs"/>
+      <w:bookmarkEnd w:id="8"/>
       <w:r>
         <w:rPr>
           <w:rFonts w:ascii="Arial" w:hAnsi="Arial" w:cs="Arial"/>
@@ -2085,8 +2063,8 @@
           <w:szCs w:val="22"/>
         </w:rPr>
       </w:pPr>
-      <w:bookmarkStart w:id="8" w:name="transfer-files-to-hpc"/>
-      <w:bookmarkEnd w:id="8"/>
+      <w:bookmarkStart w:id="9" w:name="transfer-files-to-hpc"/>
+      <w:bookmarkEnd w:id="9"/>
       <w:r>
         <w:rPr>
           <w:rFonts w:ascii="Arial" w:hAnsi="Arial" w:cs="Arial"/>
@@ -2459,8 +2437,8 @@
           <w:szCs w:val="22"/>
         </w:rPr>
       </w:pPr>
-      <w:bookmarkStart w:id="9" w:name="changing-paths-in-files"/>
-      <w:bookmarkEnd w:id="9"/>
+      <w:bookmarkStart w:id="10" w:name="changing-paths-in-files"/>
+      <w:bookmarkEnd w:id="10"/>
       <w:r>
         <w:rPr>
           <w:rFonts w:ascii="Arial" w:hAnsi="Arial" w:cs="Arial"/>
@@ -2959,8 +2937,8 @@
           <w:szCs w:val="22"/>
         </w:rPr>
       </w:pPr>
-      <w:bookmarkStart w:id="10" w:name="running-mc"/>
-      <w:bookmarkEnd w:id="10"/>
+      <w:bookmarkStart w:id="11" w:name="running-mc"/>
+      <w:bookmarkEnd w:id="11"/>
       <w:r>
         <w:rPr>
           <w:rFonts w:ascii="Arial" w:hAnsi="Arial" w:cs="Arial"/>
@@ -3138,8 +3116,8 @@
           <w:szCs w:val="22"/>
         </w:rPr>
       </w:pPr>
-      <w:bookmarkStart w:id="11" w:name="move-back-and-complete-steps"/>
-      <w:bookmarkEnd w:id="11"/>
+      <w:bookmarkStart w:id="12" w:name="move-back-and-complete-steps"/>
+      <w:bookmarkEnd w:id="12"/>
       <w:r>
         <w:rPr>
           <w:rFonts w:ascii="Arial" w:hAnsi="Arial" w:cs="Arial"/>
@@ -5078,8 +5056,8 @@
         </w:rPr>
         <w:t xml:space="preserve">: </w:t>
       </w:r>
-      <w:bookmarkStart w:id="12" w:name="OLE_LINK1"/>
-      <w:bookmarkStart w:id="13" w:name="OLE_LINK2"/>
+      <w:bookmarkStart w:id="13" w:name="OLE_LINK1"/>
+      <w:bookmarkStart w:id="14" w:name="OLE_LINK2"/>
       <w:r>
         <w:rPr>
           <w:rFonts w:ascii="Arial" w:hAnsi="Arial" w:cs="Arial"/>
@@ -5106,8 +5084,8 @@
         </w:rPr>
         <w:t>export PATH=${PATH}:/Applications/MATLAB_R2018b.app/bin</w:t>
       </w:r>
-      <w:bookmarkEnd w:id="12"/>
       <w:bookmarkEnd w:id="13"/>
+      <w:bookmarkEnd w:id="14"/>
     </w:p>
     <w:p>
       <w:pPr>
@@ -6412,8 +6390,6 @@
         </w:rPr>
         <w:t>,0.05</w:t>
       </w:r>
-      <w:bookmarkStart w:id="14" w:name="_GoBack"/>
-      <w:bookmarkEnd w:id="14"/>
       <w:r>
         <w:rPr>
           <w:rFonts w:ascii="Arial" w:hAnsi="Arial" w:cs="Arial"/>
@@ -6760,25 +6736,7 @@
           <w:sz w:val="22"/>
           <w:szCs w:val="22"/>
         </w:rPr>
-        <w:t xml:space="preserve"> – the ‘base’ </w:t>
-      </w:r>
-      <w:proofErr w:type="spellStart"/>
-      <w:r>
-        <w:rPr>
-          <w:rFonts w:ascii="Arial" w:hAnsi="Arial" w:cs="Arial"/>
-          <w:sz w:val="22"/>
-          <w:szCs w:val="22"/>
-        </w:rPr>
-        <w:t xml:space="preserve">separation </w:t>
-      </w:r>
-      <w:proofErr w:type="spellEnd"/>
-      <w:r>
-        <w:rPr>
-          <w:rFonts w:ascii="Arial" w:hAnsi="Arial" w:cs="Arial"/>
-          <w:sz w:val="22"/>
-          <w:szCs w:val="22"/>
-        </w:rPr>
-        <w:t>between source and detector.</w:t>
+        <w:t xml:space="preserve"> – the ‘base’ separation between source and detector.</w:t>
       </w:r>
     </w:p>
     <w:p>
@@ -14975,6 +14933,7 @@
   <w:style w:type="character" w:default="1" w:styleId="DefaultParagraphFont">
     <w:name w:val="Default Paragraph Font"/>
     <w:uiPriority w:val="1"/>
+    <w:semiHidden/>
     <w:unhideWhenUsed/>
   </w:style>
   <w:style w:type="table" w:default="1" w:styleId="TableNormal">

</xml_diff>